<commit_message>
CREATE Ivory Coast Gagnoa region data prep
</commit_message>
<xml_diff>
--- a/docs/Thesis versions/Report_1.docx
+++ b/docs/Thesis versions/Report_1.docx
@@ -706,16 +706,321 @@
           <w:lang w:val="pl-PL"/>
         </w:rPr>
       </w:pPr>
+    </w:p>
+    <w:p>
+      <w:pPr>
+        <w:pStyle w:val="Heading2"/>
+        <w:numPr>
+          <w:ilvl w:val="1"/>
+          <w:numId w:val="1"/>
+        </w:numPr>
+        <w:rPr>
+          <w:lang w:val="pl-PL"/>
+        </w:rPr>
+      </w:pPr>
+      <w:r>
+        <w:rPr>
+          <w:lang w:val="pl-PL"/>
+        </w:rPr>
+        <w:t>Wybór obszaru analizy – granulacja</w:t>
+      </w:r>
+    </w:p>
+    <w:p>
+      <w:pPr>
+        <w:rPr>
+          <w:lang w:val="pl-PL"/>
+        </w:rPr>
+      </w:pPr>
+      <w:r>
+        <w:rPr>
+          <w:lang w:val="pl-PL"/>
+        </w:rPr>
+        <w:t xml:space="preserve">Wybrany został obszar </w:t>
+      </w:r>
+    </w:p>
+    <w:p>
+      <w:pPr>
+        <w:rPr>
+          <w:lang w:val="pl-PL"/>
+        </w:rPr>
+      </w:pPr>
+    </w:p>
+    <w:p>
+      <w:pPr>
+        <w:rPr>
+          <w:lang w:val="pl-PL"/>
+        </w:rPr>
+      </w:pPr>
+    </w:p>
+    <w:p>
+      <w:pPr>
+        <w:rPr>
+          <w:lang w:val="pl-PL"/>
+        </w:rPr>
+      </w:pPr>
+    </w:p>
+    <w:p>
+      <w:pPr>
+        <w:rPr>
+          <w:lang w:val="pl-PL"/>
+        </w:rPr>
+      </w:pPr>
+    </w:p>
+    <w:p>
+      <w:pPr>
+        <w:pStyle w:val="Heading1"/>
+        <w:numPr>
+          <w:ilvl w:val="0"/>
+          <w:numId w:val="1"/>
+        </w:numPr>
+        <w:rPr>
+          <w:lang w:val="pl-PL"/>
+        </w:rPr>
+      </w:pPr>
+      <w:r>
+        <w:rPr>
+          <w:lang w:val="pl-PL"/>
+        </w:rPr>
+        <w:lastRenderedPageBreak/>
+        <w:t>Bibliography and important hyperlinks</w:t>
+      </w:r>
+    </w:p>
+    <w:p>
+      <w:pPr>
+        <w:rPr>
+          <w:b/>
+        </w:rPr>
+      </w:pPr>
+      <w:r>
+        <w:rPr>
+          <w:b/>
+        </w:rPr>
+        <w:t>M</w:t>
+      </w:r>
+      <w:r>
+        <w:rPr>
+          <w:b/>
+        </w:rPr>
+        <w:t xml:space="preserve">oving average, exponential smoothing, </w:t>
+      </w:r>
+      <w:proofErr w:type="spellStart"/>
+      <w:r>
+        <w:rPr>
+          <w:b/>
+        </w:rPr>
+        <w:t>stationarity</w:t>
+      </w:r>
+      <w:proofErr w:type="spellEnd"/>
+      <w:r>
+        <w:rPr>
+          <w:b/>
+        </w:rPr>
+        <w:t>, autocorrelation, SARIMA</w:t>
+      </w:r>
+    </w:p>
+    <w:p>
+      <w:hyperlink r:id="rId5" w:history="1">
+        <w:r>
+          <w:rPr>
+            <w:rStyle w:val="Hyperlink"/>
+          </w:rPr>
+          <w:t>https://towardsdatascience.com/the-complete-guide-to-time-series-analysis-and-forecasting-70d476bfe775</w:t>
+        </w:r>
+      </w:hyperlink>
+    </w:p>
+    <w:p>
+      <w:pPr>
+        <w:rPr>
+          <w:b/>
+        </w:rPr>
+      </w:pPr>
+      <w:r>
+        <w:rPr>
+          <w:b/>
+        </w:rPr>
+        <w:t>Overview on available deep learning forecasting models</w:t>
+      </w:r>
+    </w:p>
+    <w:p>
+      <w:hyperlink r:id="rId6" w:history="1">
+        <w:r>
+          <w:rPr>
+            <w:rStyle w:val="Hyperlink"/>
+          </w:rPr>
+          <w:t>https://assets.amazon.science/b5/42/c1fe37c8403f91a0d85d55eb85f4/deep-learning-for-time-series-forecasting-tutorial-and-literature-survey.pdf</w:t>
+        </w:r>
+      </w:hyperlink>
+    </w:p>
+    <w:p>
+      <w:r>
+        <w:t>https://arxiv.org/ftp/arxiv/papers/2204/2204.11115.pdf</w:t>
+      </w:r>
+    </w:p>
+    <w:p>
+      <w:pPr>
+        <w:rPr>
+          <w:b/>
+        </w:rPr>
+      </w:pPr>
+      <w:r>
+        <w:rPr>
+          <w:b/>
+        </w:rPr>
+        <w:t>Time Series Forecasting with Supervised Machine Learning</w:t>
+      </w:r>
+    </w:p>
+    <w:p>
+      <w:hyperlink r:id="rId7" w:history="1">
+        <w:r>
+          <w:rPr>
+            <w:rStyle w:val="Hyperlink"/>
+          </w:rPr>
+          <w:t>https://towardsdatascience.com/time-series-forecasting-with-machine-learning-b3072a5b44ba</w:t>
+        </w:r>
+      </w:hyperlink>
+    </w:p>
+    <w:p>
+      <w:hyperlink r:id="rId8" w:history="1">
+        <w:r>
+          <w:rPr>
+            <w:rStyle w:val="Hyperlink"/>
+          </w:rPr>
+          <w:t>https://neptune.ai/blog/time-series-prediction-vs-machine-learning</w:t>
+        </w:r>
+      </w:hyperlink>
+    </w:p>
+    <w:p>
+      <w:hyperlink r:id="rId9" w:history="1">
+        <w:r>
+          <w:rPr>
+            <w:rStyle w:val="Hyperlink"/>
+          </w:rPr>
+          <w:t>https://www.kaggle.com/code/robikscube/time-series-forecasting-with-machine-learning-yt</w:t>
+        </w:r>
+      </w:hyperlink>
+    </w:p>
+    <w:p>
+      <w:r>
+        <w:t>https://www.linkedin.com/pulse/supervised-machine-learning-time-series-forecasting-bi4all</w:t>
+      </w:r>
+    </w:p>
+    <w:p>
+      <w:pPr>
+        <w:rPr>
+          <w:b/>
+        </w:rPr>
+      </w:pPr>
+      <w:r>
+        <w:rPr>
+          <w:b/>
+        </w:rPr>
+        <w:t>Time series forecasting methodology</w:t>
+      </w:r>
+    </w:p>
+    <w:p>
+      <w:pPr>
+        <w:rPr>
+          <w:color w:val="0563C1" w:themeColor="hyperlink"/>
+          <w:u w:val="single"/>
+        </w:rPr>
+      </w:pPr>
+      <w:hyperlink r:id="rId10" w:history="1">
+        <w:r>
+          <w:rPr>
+            <w:rStyle w:val="Hyperlink"/>
+          </w:rPr>
+          <w:t>https://codeit.us/blog/machine-learning-time-series-forecasting</w:t>
+        </w:r>
+      </w:hyperlink>
+    </w:p>
+    <w:p>
+      <w:pPr>
+        <w:rPr>
+          <w:b/>
+        </w:rPr>
+      </w:pPr>
+      <w:r>
+        <w:rPr>
+          <w:b/>
+        </w:rPr>
+        <w:t>Good source of geo data</w:t>
+      </w:r>
+    </w:p>
+    <w:p>
+      <w:hyperlink r:id="rId11" w:history="1">
+        <w:r>
+          <w:rPr>
+            <w:rStyle w:val="Hyperlink"/>
+          </w:rPr>
+          <w:t>https://geodata.lib.utexas.edu/</w:t>
+        </w:r>
+      </w:hyperlink>
+    </w:p>
+    <w:p>
+      <w:pPr>
+        <w:rPr>
+          <w:b/>
+        </w:rPr>
+      </w:pPr>
+      <w:r>
+        <w:rPr>
+          <w:b/>
+        </w:rPr>
+        <w:t xml:space="preserve">Geo data converter (to </w:t>
+      </w:r>
+      <w:proofErr w:type="spellStart"/>
+      <w:r>
+        <w:rPr>
+          <w:b/>
+        </w:rPr>
+        <w:t>json</w:t>
+      </w:r>
+      <w:proofErr w:type="spellEnd"/>
+      <w:r>
+        <w:rPr>
+          <w:b/>
+        </w:rPr>
+        <w:t>)</w:t>
+      </w:r>
+    </w:p>
+    <w:p>
+      <w:hyperlink r:id="rId12" w:history="1">
+        <w:r>
+          <w:rPr>
+            <w:rStyle w:val="Hyperlink"/>
+          </w:rPr>
+          <w:t>https://mygeodata.cloud/</w:t>
+        </w:r>
+      </w:hyperlink>
+    </w:p>
+    <w:p>
+      <w:pPr>
+        <w:rPr>
+          <w:b/>
+        </w:rPr>
+      </w:pPr>
+      <w:r>
+        <w:rPr>
+          <w:b/>
+        </w:rPr>
+        <w:t>Open source global weather data</w:t>
+      </w:r>
+    </w:p>
+    <w:p>
+      <w:hyperlink r:id="rId13" w:history="1">
+        <w:r>
+          <w:rPr>
+            <w:rStyle w:val="Hyperlink"/>
+          </w:rPr>
+          <w:t>https://open-meteo.com/en/docs/historical-weather-api#latitude=5.93&amp;longitude=-4.21&amp;start_date=1960-01-01&amp;end_date=2023-04-03&amp;hourly=temperature_2m</w:t>
+        </w:r>
+      </w:hyperlink>
+    </w:p>
+    <w:p>
       <w:bookmarkStart w:id="0" w:name="_GoBack"/>
       <w:bookmarkEnd w:id="0"/>
     </w:p>
-    <w:p>
-      <w:pPr>
-        <w:rPr>
-          <w:lang w:val="pl-PL"/>
-        </w:rPr>
-      </w:pPr>
-    </w:p>
+    <w:p/>
     <w:sectPr>
       <w:pgSz w:w="12240" w:h="15840"/>
       <w:pgMar w:top="1417" w:right="1417" w:bottom="1417" w:left="1417" w:header="708" w:footer="708" w:gutter="0"/>
@@ -1506,6 +1811,17 @@
       <w:szCs w:val="26"/>
     </w:rPr>
   </w:style>
+  <w:style w:type="character" w:styleId="Hyperlink">
+    <w:name w:val="Hyperlink"/>
+    <w:basedOn w:val="DefaultParagraphFont"/>
+    <w:uiPriority w:val="99"/>
+    <w:unhideWhenUsed/>
+    <w:rsid w:val="00117B8C"/>
+    <w:rPr>
+      <w:color w:val="0563C1" w:themeColor="hyperlink"/>
+      <w:u w:val="single"/>
+    </w:rPr>
+  </w:style>
 </w:styles>
 </file>
 

</xml_diff>